<commit_message>
Labs 11 and 12 - done
</commit_message>
<xml_diff>
--- a/Lab10/Отчёт по лабораторной работе №10.docx
+++ b/Lab10/Отчёт по лабораторной работе №10.docx
@@ -79,7 +79,6 @@
       <w:r>
         <w:t xml:space="preserve"> </w:t>
       </w:r>
-      <w:proofErr w:type="spellStart"/>
       <w:r>
         <w:rPr>
           <w:u w:val="single"/>
@@ -87,14 +86,12 @@
         </w:rPr>
         <w:t>timur</w:t>
       </w:r>
-      <w:proofErr w:type="spellEnd"/>
       <w:r>
         <w:rPr>
           <w:u w:val="single"/>
         </w:rPr>
         <w:t>.</w:t>
       </w:r>
-      <w:proofErr w:type="spellStart"/>
       <w:r>
         <w:rPr>
           <w:u w:val="single"/>
@@ -102,7 +99,6 @@
         </w:rPr>
         <w:t>buchkin</w:t>
       </w:r>
-      <w:proofErr w:type="spellEnd"/>
       <w:r>
         <w:rPr>
           <w:u w:val="single"/>
@@ -122,7 +118,6 @@
         </w:rPr>
         <w:t>.</w:t>
       </w:r>
-      <w:proofErr w:type="spellStart"/>
       <w:r>
         <w:rPr>
           <w:u w:val="single"/>
@@ -130,7 +125,6 @@
         </w:rPr>
         <w:t>ru</w:t>
       </w:r>
-      <w:proofErr w:type="spellEnd"/>
       <w:r>
         <w:t xml:space="preserve"> </w:t>
       </w:r>
@@ -146,7 +140,7 @@
         <w:rPr>
           <w:u w:val="single"/>
         </w:rPr>
-        <w:t>25</w:t>
+        <w:t>9</w:t>
       </w:r>
       <w:r>
         <w:t>» __</w:t>
@@ -155,7 +149,7 @@
         <w:rPr>
           <w:u w:val="single"/>
         </w:rPr>
-        <w:t>октября</w:t>
+        <w:t>ноября</w:t>
       </w:r>
       <w:r>
         <w:t>__</w:t>
@@ -203,7 +197,7 @@
         <w:t>Отчет сдан «</w:t>
       </w:r>
       <w:r>
-        <w:t>26</w:t>
+        <w:t>16</w:t>
       </w:r>
       <w:r>
         <w:t>» __</w:t>
@@ -212,7 +206,7 @@
         <w:rPr>
           <w:u w:val="single"/>
         </w:rPr>
-        <w:t>октября</w:t>
+        <w:t>ноября</w:t>
       </w:r>
       <w:r>
         <w:t>__</w:t>
@@ -279,9 +273,33 @@
         </w:rPr>
       </w:pPr>
       <w:r>
-        <w:t>2. Цель работы</w:t>
-      </w:r>
-      <w:proofErr w:type="gramStart"/>
+        <w:t xml:space="preserve">2. Цель работы: </w:t>
+      </w:r>
+      <w:r>
+        <w:rPr>
+          <w:u w:val="single"/>
+        </w:rPr>
+        <w:t>Изучить отладчик, прогоняя через него программу с ошибками.</w:t>
+      </w:r>
+    </w:p>
+    <w:p>
+      <w:pPr>
+        <w:rPr>
+          <w:u w:val="single"/>
+        </w:rPr>
+      </w:pPr>
+      <w:r>
+        <w:t xml:space="preserve">3. Задание (вариант № </w:t>
+      </w:r>
+      <w:r>
+        <w:rPr>
+          <w:lang w:val="en-US"/>
+        </w:rPr>
+        <w:t>nullpointer</w:t>
+      </w:r>
+      <w:r>
+        <w:t>)</w:t>
+      </w:r>
       <w:r>
         <w:t xml:space="preserve">: </w:t>
       </w:r>
@@ -289,226 +307,276 @@
         <w:rPr>
           <w:u w:val="single"/>
         </w:rPr>
-        <w:t>Изучить</w:t>
-      </w:r>
-      <w:proofErr w:type="gramEnd"/>
-      <w:r>
-        <w:rPr>
-          <w:u w:val="single"/>
-        </w:rPr>
-        <w:t xml:space="preserve"> отладчик, прогоняя через него программу с ошибками.</w:t>
-      </w:r>
-    </w:p>
-    <w:p>
-      <w:pPr>
-        <w:rPr>
-          <w:u w:val="single"/>
-        </w:rPr>
-      </w:pPr>
-      <w:r>
-        <w:t xml:space="preserve">3. Задание (вариант № </w:t>
-      </w:r>
-      <w:proofErr w:type="spellStart"/>
-      <w:r>
-        <w:rPr>
-          <w:lang w:val="en-US"/>
-        </w:rPr>
-        <w:t>nullpointer</w:t>
-      </w:r>
-      <w:proofErr w:type="spellEnd"/>
-      <w:r>
+        <w:t xml:space="preserve">Составить программу с ошибками, и «обнаружить» их, используя отладчик </w:t>
+      </w:r>
+      <w:r>
+        <w:rPr>
+          <w:u w:val="single"/>
+          <w:lang w:val="en-US"/>
+        </w:rPr>
+        <w:t>OC</w:t>
+      </w:r>
+      <w:r>
+        <w:rPr>
+          <w:u w:val="single"/>
+        </w:rPr>
+        <w:t xml:space="preserve"> </w:t>
+      </w:r>
+      <w:r>
+        <w:rPr>
+          <w:u w:val="single"/>
+          <w:lang w:val="en-US"/>
+        </w:rPr>
+        <w:t>Unix</w:t>
+      </w:r>
+      <w:r>
+        <w:rPr>
+          <w:u w:val="single"/>
+        </w:rPr>
+        <w:t>.</w:t>
+      </w:r>
+    </w:p>
+    <w:p>
+      <w:pPr>
+        <w:rPr>
+          <w:u w:val="single"/>
+        </w:rPr>
+      </w:pPr>
+      <w:r>
+        <w:t xml:space="preserve">4. Оборудование ПЭВМ студента, если использовалось: </w:t>
+      </w:r>
+      <w:r>
+        <w:rPr>
+          <w:u w:val="single"/>
+        </w:rPr>
+        <w:t xml:space="preserve">2,5 </w:t>
+      </w:r>
+      <w:r>
+        <w:rPr>
+          <w:u w:val="single"/>
+          <w:lang w:val="en-US"/>
+        </w:rPr>
+        <w:t>GHz</w:t>
+      </w:r>
+      <w:r>
+        <w:rPr>
+          <w:u w:val="single"/>
+        </w:rPr>
+        <w:t xml:space="preserve"> 8-ядерный процессор </w:t>
+      </w:r>
+      <w:r>
+        <w:rPr>
+          <w:u w:val="single"/>
+          <w:lang w:val="en-US"/>
+        </w:rPr>
+        <w:t>Intel</w:t>
+      </w:r>
+      <w:r>
+        <w:rPr>
+          <w:u w:val="single"/>
+        </w:rPr>
+        <w:t xml:space="preserve"> </w:t>
+      </w:r>
+      <w:r>
+        <w:rPr>
+          <w:u w:val="single"/>
+          <w:lang w:val="en-US"/>
+        </w:rPr>
+        <w:t>Core</w:t>
+      </w:r>
+      <w:r>
+        <w:rPr>
+          <w:u w:val="single"/>
+        </w:rPr>
+        <w:t xml:space="preserve"> </w:t>
+      </w:r>
+      <w:r>
+        <w:rPr>
+          <w:u w:val="single"/>
+          <w:lang w:val="en-US"/>
+        </w:rPr>
+        <w:t>i</w:t>
+      </w:r>
+      <w:r>
+        <w:rPr>
+          <w:u w:val="single"/>
+        </w:rPr>
+        <w:t>5.</w:t>
+      </w:r>
+      <w:r>
+        <w:rPr>
+          <w:u w:val="single"/>
+        </w:rPr>
+        <w:t xml:space="preserve"> Монитор</w:t>
+      </w:r>
+      <w:r>
+        <w:rPr>
+          <w:u w:val="single"/>
+        </w:rPr>
+        <w:t>: Универсальный монитор</w:t>
+      </w:r>
+      <w:r>
+        <w:rPr>
+          <w:u w:val="single"/>
+        </w:rPr>
+        <w:t xml:space="preserve"> </w:t>
+      </w:r>
+      <w:r>
+        <w:rPr>
+          <w:u w:val="single"/>
+          <w:lang w:val="en-US"/>
+        </w:rPr>
+        <w:t>PnP</w:t>
+      </w:r>
+      <w:r>
+        <w:rPr>
+          <w:u w:val="single"/>
+        </w:rPr>
+        <w:t xml:space="preserve"> </w:t>
+      </w:r>
+    </w:p>
+    <w:p>
+      <w:r>
+        <w:t xml:space="preserve">5. Программное обеспечение ЭВМ студента, если использовалось: </w:t>
+      </w:r>
+      <w:r>
+        <w:rPr>
+          <w:u w:val="single"/>
+        </w:rPr>
+        <w:t>Операционная система семейства</w:t>
+      </w:r>
+      <w:r>
+        <w:rPr>
+          <w:u w:val="single"/>
+        </w:rPr>
+        <w:t>:</w:t>
+      </w:r>
+      <w:r>
+        <w:rPr>
+          <w:u w:val="single"/>
+        </w:rPr>
+        <w:t xml:space="preserve"> </w:t>
+      </w:r>
+      <w:r>
+        <w:rPr>
+          <w:u w:val="single"/>
+          <w:lang w:val="en-US"/>
+        </w:rPr>
+        <w:t>Windows</w:t>
+      </w:r>
+      <w:r>
+        <w:rPr>
+          <w:u w:val="single"/>
+        </w:rPr>
+        <w:t>,</w:t>
+      </w:r>
+      <w:r>
+        <w:rPr>
+          <w:u w:val="single"/>
+        </w:rPr>
+        <w:t xml:space="preserve"> наименование</w:t>
+      </w:r>
+      <w:r>
+        <w:rPr>
+          <w:u w:val="single"/>
+        </w:rPr>
+        <w:t>:</w:t>
+      </w:r>
+      <w:r>
+        <w:rPr>
+          <w:u w:val="single"/>
+        </w:rPr>
+        <w:t xml:space="preserve"> </w:t>
+      </w:r>
+      <w:r>
+        <w:rPr>
+          <w:u w:val="single"/>
+          <w:lang w:val="en-US"/>
+        </w:rPr>
+        <w:t>Windows</w:t>
+      </w:r>
+      <w:r>
+        <w:rPr>
+          <w:u w:val="single"/>
+        </w:rPr>
+        <w:t xml:space="preserve"> 11</w:t>
+      </w:r>
+      <w:r>
+        <w:rPr>
+          <w:u w:val="single"/>
+        </w:rPr>
+        <w:t>,</w:t>
+      </w:r>
+      <w:r>
+        <w:rPr>
+          <w:u w:val="single"/>
+        </w:rPr>
+        <w:t xml:space="preserve"> интерпретатор команд</w:t>
+      </w:r>
+      <w:r>
+        <w:rPr>
+          <w:u w:val="single"/>
+        </w:rPr>
+        <w:t>:</w:t>
+      </w:r>
+      <w:r>
+        <w:rPr>
+          <w:u w:val="single"/>
+        </w:rPr>
+        <w:t xml:space="preserve"> </w:t>
+      </w:r>
+      <w:r>
+        <w:rPr>
+          <w:u w:val="single"/>
+          <w:lang w:val="en-US"/>
+        </w:rPr>
+        <w:t>WSL</w:t>
+      </w:r>
+      <w:r>
+        <w:rPr>
+          <w:u w:val="single"/>
+        </w:rPr>
+        <w:t>2(</w:t>
+      </w:r>
+      <w:r>
+        <w:rPr>
+          <w:u w:val="single"/>
+          <w:lang w:val="en-US"/>
+        </w:rPr>
+        <w:t>Ubuntu</w:t>
+      </w:r>
+      <w:r>
+        <w:rPr>
+          <w:u w:val="single"/>
+        </w:rPr>
         <w:t>)</w:t>
       </w:r>
-      <w:proofErr w:type="gramStart"/>
-      <w:r>
-        <w:t xml:space="preserve">: </w:t>
-      </w:r>
-      <w:r>
-        <w:rPr>
-          <w:u w:val="single"/>
-        </w:rPr>
-        <w:t>Составить</w:t>
-      </w:r>
-      <w:proofErr w:type="gramEnd"/>
-      <w:r>
-        <w:rPr>
-          <w:u w:val="single"/>
-        </w:rPr>
-        <w:t xml:space="preserve"> программу с ошибками, и «обнаружить» их, используя отладчик </w:t>
-      </w:r>
-      <w:r>
-        <w:rPr>
-          <w:u w:val="single"/>
-          <w:lang w:val="en-US"/>
-        </w:rPr>
-        <w:t>OC</w:t>
-      </w:r>
-      <w:r>
-        <w:rPr>
-          <w:u w:val="single"/>
-        </w:rPr>
-        <w:t xml:space="preserve"> </w:t>
-      </w:r>
-      <w:r>
-        <w:rPr>
-          <w:u w:val="single"/>
-          <w:lang w:val="en-US"/>
-        </w:rPr>
-        <w:t>Unix</w:t>
-      </w:r>
-      <w:r>
-        <w:rPr>
-          <w:u w:val="single"/>
-        </w:rPr>
-        <w:t>.</w:t>
-      </w:r>
-    </w:p>
-    <w:p>
-      <w:pPr>
-        <w:rPr>
-          <w:u w:val="single"/>
-        </w:rPr>
-      </w:pPr>
-      <w:r>
-        <w:t xml:space="preserve">4. Оборудование ПЭВМ студента, если использовалось: </w:t>
-      </w:r>
-      <w:r>
-        <w:rPr>
-          <w:u w:val="single"/>
-        </w:rPr>
-        <w:t xml:space="preserve">2,5 </w:t>
-      </w:r>
-      <w:r>
-        <w:rPr>
-          <w:u w:val="single"/>
-          <w:lang w:val="en-US"/>
-        </w:rPr>
-        <w:t>GHz</w:t>
-      </w:r>
-      <w:r>
-        <w:rPr>
-          <w:u w:val="single"/>
-        </w:rPr>
-        <w:t xml:space="preserve"> 8-ядерный процессор </w:t>
-      </w:r>
-      <w:r>
-        <w:rPr>
-          <w:u w:val="single"/>
-          <w:lang w:val="en-US"/>
-        </w:rPr>
-        <w:t>Intel</w:t>
-      </w:r>
-      <w:r>
-        <w:rPr>
-          <w:u w:val="single"/>
-        </w:rPr>
-        <w:t xml:space="preserve"> </w:t>
-      </w:r>
-      <w:r>
-        <w:rPr>
-          <w:u w:val="single"/>
-          <w:lang w:val="en-US"/>
-        </w:rPr>
-        <w:t>Core</w:t>
-      </w:r>
-      <w:r>
-        <w:rPr>
-          <w:u w:val="single"/>
-        </w:rPr>
-        <w:t xml:space="preserve"> </w:t>
-      </w:r>
-      <w:proofErr w:type="spellStart"/>
-      <w:r>
-        <w:rPr>
-          <w:u w:val="single"/>
-          <w:lang w:val="en-US"/>
-        </w:rPr>
-        <w:t>i</w:t>
-      </w:r>
-      <w:proofErr w:type="spellEnd"/>
-      <w:r>
-        <w:rPr>
-          <w:u w:val="single"/>
-        </w:rPr>
-        <w:t>5.</w:t>
-      </w:r>
-      <w:r>
-        <w:rPr>
-          <w:u w:val="single"/>
-        </w:rPr>
-        <w:t xml:space="preserve"> Монитор</w:t>
-      </w:r>
-      <w:r>
-        <w:rPr>
-          <w:u w:val="single"/>
-        </w:rPr>
-        <w:t>: Универсальный монитор</w:t>
-      </w:r>
-      <w:r>
-        <w:rPr>
-          <w:u w:val="single"/>
-        </w:rPr>
-        <w:t xml:space="preserve"> </w:t>
-      </w:r>
-      <w:r>
-        <w:rPr>
-          <w:u w:val="single"/>
-          <w:lang w:val="en-US"/>
-        </w:rPr>
-        <w:t>PnP</w:t>
-      </w:r>
-      <w:r>
-        <w:rPr>
-          <w:u w:val="single"/>
-        </w:rPr>
-        <w:t xml:space="preserve"> </w:t>
-      </w:r>
-    </w:p>
-    <w:p>
-      <w:r>
-        <w:t xml:space="preserve">5. Программное обеспечение ЭВМ студента, если использовалось: </w:t>
-      </w:r>
-      <w:r>
-        <w:rPr>
-          <w:u w:val="single"/>
-        </w:rPr>
-        <w:t>Операционная система семейства</w:t>
-      </w:r>
-      <w:r>
-        <w:rPr>
-          <w:u w:val="single"/>
-        </w:rPr>
+    </w:p>
+    <w:p>
+      <w:r>
+        <w:t>Система программирования</w:t>
+      </w:r>
+      <w:r>
         <w:t>:</w:t>
       </w:r>
       <w:r>
-        <w:rPr>
-          <w:u w:val="single"/>
-        </w:rPr>
-        <w:t xml:space="preserve"> </w:t>
-      </w:r>
-      <w:r>
-        <w:rPr>
-          <w:u w:val="single"/>
-          <w:lang w:val="en-US"/>
-        </w:rPr>
-        <w:t>Windows</w:t>
-      </w:r>
-      <w:r>
-        <w:rPr>
-          <w:u w:val="single"/>
-        </w:rPr>
-        <w:t>,</w:t>
-      </w:r>
-      <w:r>
-        <w:rPr>
-          <w:u w:val="single"/>
-        </w:rPr>
-        <w:t xml:space="preserve"> наименование</w:t>
-      </w:r>
-      <w:r>
-        <w:rPr>
-          <w:u w:val="single"/>
-        </w:rPr>
+        <w:t xml:space="preserve"> </w:t>
+      </w:r>
+      <w:r>
+        <w:rPr>
+          <w:u w:val="single"/>
+        </w:rPr>
+        <w:t>нет</w:t>
+      </w:r>
+      <w:r>
+        <w:t xml:space="preserve"> </w:t>
+      </w:r>
+    </w:p>
+    <w:p>
+      <w:r>
+        <w:t>Редактор текстов</w:t>
+      </w:r>
+      <w:r>
         <w:t>:</w:t>
       </w:r>
       <w:r>
@@ -522,103 +590,6 @@
           <w:u w:val="single"/>
           <w:lang w:val="en-US"/>
         </w:rPr>
-        <w:t>Windows</w:t>
-      </w:r>
-      <w:r>
-        <w:rPr>
-          <w:u w:val="single"/>
-        </w:rPr>
-        <w:t xml:space="preserve"> 11</w:t>
-      </w:r>
-      <w:r>
-        <w:rPr>
-          <w:u w:val="single"/>
-        </w:rPr>
-        <w:t>,</w:t>
-      </w:r>
-      <w:r>
-        <w:rPr>
-          <w:u w:val="single"/>
-        </w:rPr>
-        <w:t xml:space="preserve"> интерпретатор команд</w:t>
-      </w:r>
-      <w:r>
-        <w:rPr>
-          <w:u w:val="single"/>
-        </w:rPr>
-        <w:t>:</w:t>
-      </w:r>
-      <w:r>
-        <w:rPr>
-          <w:u w:val="single"/>
-        </w:rPr>
-        <w:t xml:space="preserve"> </w:t>
-      </w:r>
-      <w:r>
-        <w:rPr>
-          <w:u w:val="single"/>
-          <w:lang w:val="en-US"/>
-        </w:rPr>
-        <w:t>WSL</w:t>
-      </w:r>
-      <w:r>
-        <w:rPr>
-          <w:u w:val="single"/>
-        </w:rPr>
-        <w:t>2(</w:t>
-      </w:r>
-      <w:r>
-        <w:rPr>
-          <w:u w:val="single"/>
-          <w:lang w:val="en-US"/>
-        </w:rPr>
-        <w:t>Ubuntu</w:t>
-      </w:r>
-      <w:r>
-        <w:rPr>
-          <w:u w:val="single"/>
-        </w:rPr>
-        <w:t>)</w:t>
-      </w:r>
-    </w:p>
-    <w:p>
-      <w:r>
-        <w:t>Система программирования</w:t>
-      </w:r>
-      <w:r>
-        <w:t>:</w:t>
-      </w:r>
-      <w:r>
-        <w:t xml:space="preserve"> </w:t>
-      </w:r>
-      <w:r>
-        <w:rPr>
-          <w:u w:val="single"/>
-        </w:rPr>
-        <w:t>нет</w:t>
-      </w:r>
-      <w:r>
-        <w:t xml:space="preserve"> </w:t>
-      </w:r>
-    </w:p>
-    <w:p>
-      <w:r>
-        <w:t>Редактор текстов</w:t>
-      </w:r>
-      <w:r>
-        <w:t>:</w:t>
-      </w:r>
-      <w:r>
-        <w:rPr>
-          <w:u w:val="single"/>
-        </w:rPr>
-        <w:t xml:space="preserve"> </w:t>
-      </w:r>
-      <w:r>
-        <w:rPr>
-          <w:u w:val="single"/>
-          <w:lang w:val="en-US"/>
-        </w:rPr>
         <w:t>VS</w:t>
       </w:r>
       <w:r>
@@ -644,7 +615,6 @@
       <w:r>
         <w:t xml:space="preserve">Утилиты операционной системы: </w:t>
       </w:r>
-      <w:proofErr w:type="spellStart"/>
       <w:r>
         <w:rPr>
           <w:u w:val="single"/>
@@ -652,14 +622,12 @@
         </w:rPr>
         <w:t>gdb</w:t>
       </w:r>
-      <w:proofErr w:type="spellEnd"/>
       <w:r>
         <w:rPr>
           <w:u w:val="single"/>
         </w:rPr>
         <w:t xml:space="preserve">, </w:t>
       </w:r>
-      <w:proofErr w:type="spellStart"/>
       <w:r>
         <w:rPr>
           <w:u w:val="single"/>
@@ -667,7 +635,6 @@
         </w:rPr>
         <w:t>gcc</w:t>
       </w:r>
-      <w:proofErr w:type="spellEnd"/>
     </w:p>
     <w:p>
       <w:r>
@@ -757,13 +724,8 @@
         </w:numPr>
       </w:pPr>
       <w:r>
-        <w:t xml:space="preserve">Прогнать программу через </w:t>
-      </w:r>
-      <w:proofErr w:type="spellStart"/>
-      <w:r>
-        <w:t>дебаггер</w:t>
-      </w:r>
-      <w:proofErr w:type="spellEnd"/>
+        <w:t>Прогнать программу через дебаггер</w:t>
+      </w:r>
       <w:r>
         <w:t xml:space="preserve"> </w:t>
       </w:r>
@@ -785,14 +747,12 @@
       <w:r>
         <w:t xml:space="preserve"> </w:t>
       </w:r>
-      <w:proofErr w:type="spellStart"/>
       <w:r>
         <w:rPr>
           <w:lang w:val="en-US"/>
         </w:rPr>
         <w:t>gdb</w:t>
       </w:r>
-      <w:proofErr w:type="spellEnd"/>
       <w:r>
         <w:t>, исправляя ошибки и документируя исправления</w:t>
       </w:r>
@@ -933,7 +893,6 @@
       <w:r>
         <w:t>10. Замечания автора по существу работы</w:t>
       </w:r>
-      <w:proofErr w:type="gramStart"/>
       <w:r>
         <w:t>:</w:t>
       </w:r>
@@ -944,74 +903,27 @@
         <w:rPr>
           <w:u w:val="single"/>
         </w:rPr>
-        <w:t>Нет</w:t>
-      </w:r>
-      <w:proofErr w:type="gramEnd"/>
-      <w:r>
-        <w:rPr>
-          <w:u w:val="single"/>
-        </w:rPr>
-        <w:t xml:space="preserve">, ссылка на мой </w:t>
-      </w:r>
-      <w:proofErr w:type="spellStart"/>
-      <w:r>
-        <w:rPr>
-          <w:u w:val="single"/>
-        </w:rPr>
-        <w:t>гитхаб</w:t>
-      </w:r>
-      <w:proofErr w:type="spellEnd"/>
-      <w:r>
-        <w:rPr>
-          <w:u w:val="single"/>
-        </w:rPr>
-        <w:t xml:space="preserve"> со всеми лабораторными работами - https://github.com/Timur-ux/Labs.git</w:t>
-      </w:r>
-    </w:p>
-    <w:p>
-      <w:pPr>
-        <w:rPr>
-          <w:u w:val="single"/>
-        </w:rPr>
-      </w:pPr>
-      <w:r>
-        <w:t>11. Выводы</w:t>
-      </w:r>
-      <w:proofErr w:type="gramStart"/>
-      <w:r>
-        <w:t>:</w:t>
-      </w:r>
-      <w:r>
-        <w:t xml:space="preserve"> </w:t>
-      </w:r>
-      <w:r>
-        <w:rPr>
-          <w:u w:val="single"/>
-        </w:rPr>
-        <w:t>В результате</w:t>
-      </w:r>
-      <w:proofErr w:type="gramEnd"/>
-      <w:r>
-        <w:rPr>
-          <w:u w:val="single"/>
-        </w:rPr>
-        <w:t xml:space="preserve"> работы я изучил основы работы с </w:t>
-      </w:r>
-      <w:proofErr w:type="spellStart"/>
-      <w:r>
-        <w:rPr>
-          <w:u w:val="single"/>
-        </w:rPr>
-        <w:t>деббагером</w:t>
-      </w:r>
-      <w:proofErr w:type="spellEnd"/>
-      <w:r>
-        <w:rPr>
-          <w:u w:val="single"/>
-        </w:rPr>
-        <w:t xml:space="preserve"> </w:t>
-      </w:r>
-      <w:proofErr w:type="spellStart"/>
+        <w:t>Нет, ссылка на мой гитхаб со всеми лабораторными работами - https://github.com/Timur-ux/Labs.git</w:t>
+      </w:r>
+    </w:p>
+    <w:p>
+      <w:pPr>
+        <w:rPr>
+          <w:u w:val="single"/>
+        </w:rPr>
+      </w:pPr>
+      <w:r>
+        <w:t>11. Выводы:</w:t>
+      </w:r>
+      <w:r>
+        <w:t xml:space="preserve"> </w:t>
+      </w:r>
+      <w:r>
+        <w:rPr>
+          <w:u w:val="single"/>
+        </w:rPr>
+        <w:t xml:space="preserve">В результате работы я изучил основы работы с деббагером </w:t>
+      </w:r>
       <w:r>
         <w:rPr>
           <w:u w:val="single"/>
@@ -1019,7 +931,6 @@
         </w:rPr>
         <w:t>gdb</w:t>
       </w:r>
-      <w:proofErr w:type="spellEnd"/>
       <w:r>
         <w:rPr>
           <w:u w:val="single"/>

</xml_diff>